<commit_message>
changes due to feedback
</commit_message>
<xml_diff>
--- a/Assignments/Use Cases and Use case diagrams/Detailed Use Cases.docx
+++ b/Assignments/Use Cases and Use case diagrams/Detailed Use Cases.docx
@@ -1538,18 +1538,6 @@
         <w:rPr>
           <w:rtl w:val="0"/>
         </w:rPr>
-      </w:r>
-    </w:p>
-    <w:p>
-      <w:pPr>
-        <w:pBdr/>
-        <w:contextualSpacing w:val="0"/>
-        <w:rPr/>
-      </w:pPr>
-      <w:r>
-        <w:rPr>
-          <w:rtl w:val="0"/>
-        </w:rPr>
         <w:t xml:space="preserve">Alternative flow of events: </w:t>
       </w:r>
     </w:p>
@@ -1576,7 +1564,7 @@
         <w:rPr>
           <w:rtl w:val="0"/>
         </w:rPr>
-        <w:t xml:space="preserve">---------------------------------------------------------------------------------------------------------------------------</w:t>
+        <w:t xml:space="preserve">------------------------------------------------------------------------------------------------------------------------</w:t>
       </w:r>
     </w:p>
     <w:p>
@@ -2096,7 +2084,7 @@
         <w:rPr>
           <w:rtl w:val="0"/>
         </w:rPr>
-        <w:t xml:space="preserve">---------------------------------------------------------------------------------------------------------------------------</w:t>
+        <w:t xml:space="preserve">------------------------------------------------------------------------------------------------------------------------</w:t>
       </w:r>
     </w:p>
     <w:p>
@@ -2580,7 +2568,36 @@
         <w:rPr>
           <w:rtl w:val="0"/>
         </w:rPr>
-        <w:t xml:space="preserve">---------------------------------------------------------------------------------------------------------------------------</w:t>
+        <w:t xml:space="preserve">------------------------------------------------------------------------------------------------------------------------</w:t>
+      </w:r>
+    </w:p>
+    <w:p>
+      <w:pPr>
+        <w:pBdr/>
+        <w:contextualSpacing w:val="0"/>
+        <w:rPr/>
+      </w:pPr>
+      <w:r>
+        <w:rPr>
+          <w:rtl w:val="0"/>
+        </w:rPr>
+      </w:r>
+    </w:p>
+    <w:p>
+      <w:r>
+        <w:br w:type="page"/>
+      </w:r>
+    </w:p>
+    <w:p>
+      <w:pPr>
+        <w:pBdr/>
+        <w:contextualSpacing w:val="0"/>
+        <w:rPr/>
+      </w:pPr>
+      <w:r>
+        <w:rPr>
+          <w:rtl w:val="0"/>
+        </w:rPr>
       </w:r>
     </w:p>
     <w:p>
@@ -2987,7 +3004,7 @@
         <w:rPr>
           <w:rtl w:val="0"/>
         </w:rPr>
-        <w:t xml:space="preserve">---------------------------------------------------------------------------------------------------------------------------</w:t>
+        <w:t xml:space="preserve">------------------------------------------------------------------------------------------------------------------------</w:t>
       </w:r>
     </w:p>
     <w:p>
@@ -3384,7 +3401,36 @@
         <w:rPr>
           <w:rtl w:val="0"/>
         </w:rPr>
-        <w:t xml:space="preserve">---------------------------------------------------------------------------------------------------------------------------</w:t>
+        <w:t xml:space="preserve">------------------------------------------------------------------------------------------------------------------------</w:t>
+      </w:r>
+    </w:p>
+    <w:p>
+      <w:pPr>
+        <w:pBdr/>
+        <w:contextualSpacing w:val="0"/>
+        <w:rPr/>
+      </w:pPr>
+      <w:r>
+        <w:rPr>
+          <w:rtl w:val="0"/>
+        </w:rPr>
+      </w:r>
+    </w:p>
+    <w:p>
+      <w:r>
+        <w:br w:type="page"/>
+      </w:r>
+    </w:p>
+    <w:p>
+      <w:pPr>
+        <w:pBdr/>
+        <w:contextualSpacing w:val="0"/>
+        <w:rPr/>
+      </w:pPr>
+      <w:r>
+        <w:rPr>
+          <w:rtl w:val="0"/>
+        </w:rPr>
       </w:r>
     </w:p>
     <w:p>
@@ -3731,12 +3777,6 @@
           <w:szCs w:val="24"/>
         </w:rPr>
       </w:pPr>
-      <w:r>
-        <w:rPr>
-          <w:rtl w:val="0"/>
-        </w:rPr>
-        <w:t xml:space="preserve">--------------------------------------------------------------------------------------------------------------------------</w:t>
-      </w:r>
       <w:r>
         <w:rPr>
           <w:rtl w:val="0"/>

</xml_diff>